<commit_message>
Adding ss to the documentation
</commit_message>
<xml_diff>
--- a/part-2/PART2.docx
+++ b/part-2/PART2.docx
@@ -38,62 +38,44 @@
         <w:rPr>
           <w:rFonts w:ascii="Times New Roman" w:hAnsi="Times New Roman" w:cs="Times New Roman"/>
         </w:rPr>
-        <w:t>H</w:t>
-      </w:r>
-      <w:r>
-        <w:rPr>
-          <w:rFonts w:ascii="Times New Roman" w:hAnsi="Times New Roman" w:cs="Times New Roman"/>
-        </w:rPr>
-        <w:t xml:space="preserve">orizontal fragmentation refers to the division of the database tables based on certain criteria or attributes. Each fragment represents a subset of the data that satisfies specific conditions. Horizontal fragmentation can be employed to optimize data distribution, improve query performance, and enhance scalability. Let's discuss how horizontal fragmentation </w:t>
-      </w:r>
-      <w:r>
-        <w:rPr>
-          <w:rFonts w:ascii="Times New Roman" w:hAnsi="Times New Roman" w:cs="Times New Roman"/>
-        </w:rPr>
-        <w:t>is</w:t>
-      </w:r>
-      <w:r>
-        <w:rPr>
-          <w:rFonts w:ascii="Times New Roman" w:hAnsi="Times New Roman" w:cs="Times New Roman"/>
-        </w:rPr>
-        <w:t xml:space="preserve"> applied to specific tables in the project:</w:t>
-      </w:r>
-    </w:p>
-    <w:p>
-      <w:pPr>
-        <w:rPr>
-          <w:rFonts w:ascii="Times New Roman" w:hAnsi="Times New Roman" w:cs="Times New Roman"/>
-        </w:rPr>
-      </w:pPr>
-      <w:r>
-        <w:rPr>
-          <w:rFonts w:ascii="Times New Roman" w:hAnsi="Times New Roman" w:cs="Times New Roman"/>
-        </w:rPr>
-        <w:t>The Orders</w:t>
-      </w:r>
-      <w:r>
-        <w:rPr>
-          <w:rFonts w:ascii="Times New Roman" w:hAnsi="Times New Roman" w:cs="Times New Roman"/>
-        </w:rPr>
-        <w:t xml:space="preserve"> table includes information about customer orders, the table </w:t>
-      </w:r>
-      <w:r>
-        <w:rPr>
-          <w:rFonts w:ascii="Times New Roman" w:hAnsi="Times New Roman" w:cs="Times New Roman"/>
-        </w:rPr>
-        <w:t>is</w:t>
-      </w:r>
-      <w:r>
-        <w:rPr>
-          <w:rFonts w:ascii="Times New Roman" w:hAnsi="Times New Roman" w:cs="Times New Roman"/>
-        </w:rPr>
-        <w:t xml:space="preserve"> horizontally fragmented based on the geographical location</w:t>
-      </w:r>
-      <w:r>
-        <w:rPr>
-          <w:rFonts w:ascii="Times New Roman" w:hAnsi="Times New Roman" w:cs="Times New Roman"/>
-        </w:rPr>
-        <w:t xml:space="preserve"> </w:t>
+        <w:t xml:space="preserve">In our project, we have implemented concepts of </w:t>
+      </w:r>
+      <w:r>
+        <w:rPr>
+          <w:rFonts w:ascii="Times New Roman" w:hAnsi="Times New Roman" w:cs="Times New Roman"/>
+        </w:rPr>
+        <w:t>Horizontal Fragmentation</w:t>
+      </w:r>
+      <w:r>
+        <w:rPr>
+          <w:rFonts w:ascii="Times New Roman" w:hAnsi="Times New Roman" w:cs="Times New Roman"/>
+        </w:rPr>
+        <w:t xml:space="preserve"> and Replication. </w:t>
+      </w:r>
+      <w:r>
+        <w:rPr>
+          <w:rFonts w:ascii="Times New Roman" w:hAnsi="Times New Roman" w:cs="Times New Roman"/>
+        </w:rPr>
+        <w:t>Horizontal fragmentation refers to the division of the database tables based on certain criteria or attributes. Each fragment represents a subset of the data that satisfies specific conditions. Horizontal fragmentation can be employed to optimize data distribution, improve query performance, and enhance scalability. Let's discuss how horizontal fragmentation is applied to specific tables in the project:</w:t>
+      </w:r>
+    </w:p>
+    <w:p>
+      <w:pPr>
+        <w:rPr>
+          <w:rFonts w:ascii="Times New Roman" w:hAnsi="Times New Roman" w:cs="Times New Roman"/>
+        </w:rPr>
+      </w:pPr>
+      <w:r>
+        <w:rPr>
+          <w:rFonts w:ascii="Times New Roman" w:hAnsi="Times New Roman" w:cs="Times New Roman"/>
+        </w:rPr>
+        <w:t xml:space="preserve">The Orders table includes information about customer orders, the table is horizontally fragmented based on the geographical location </w:t>
+      </w:r>
+      <w:r>
+        <w:rPr>
+          <w:rFonts w:ascii="Times New Roman" w:hAnsi="Times New Roman" w:cs="Times New Roman"/>
+        </w:rPr>
+        <w:t xml:space="preserve">of </w:t>
       </w:r>
       <w:r>
         <w:rPr>
@@ -111,20 +93,104 @@
       <w:r>
         <w:rPr>
           <w:rFonts w:ascii="Times New Roman" w:hAnsi="Times New Roman" w:cs="Times New Roman"/>
-        </w:rPr>
-        <w:t xml:space="preserve">For the Inventory table, which contains information about available stock in different regions, horizontal fragmentation </w:t>
-      </w:r>
-      <w:r>
-        <w:rPr>
-          <w:rFonts w:ascii="Times New Roman" w:hAnsi="Times New Roman" w:cs="Times New Roman"/>
-        </w:rPr>
-        <w:t>is</w:t>
-      </w:r>
-      <w:r>
-        <w:rPr>
-          <w:rFonts w:ascii="Times New Roman" w:hAnsi="Times New Roman" w:cs="Times New Roman"/>
-        </w:rPr>
-        <w:t xml:space="preserve"> based on ZIP codes as well. Each fragment represents the inventory for a specific ZIP code, allowing for localized tracking and efficient retrieval.</w:t>
+          <w:noProof/>
+        </w:rPr>
+        <w:drawing>
+          <wp:inline distT="0" distB="0" distL="0" distR="0" wp14:anchorId="644A8EEA" wp14:editId="75810BEE">
+            <wp:extent cx="5731510" cy="1765300"/>
+            <wp:effectExtent l="0" t="0" r="2540" b="6350"/>
+            <wp:docPr id="1259489290" name="Picture 1"/>
+            <wp:cNvGraphicFramePr>
+              <a:graphicFrameLocks xmlns:a="http://schemas.openxmlformats.org/drawingml/2006/main" noChangeAspect="1"/>
+            </wp:cNvGraphicFramePr>
+            <a:graphic xmlns:a="http://schemas.openxmlformats.org/drawingml/2006/main">
+              <a:graphicData uri="http://schemas.openxmlformats.org/drawingml/2006/picture">
+                <pic:pic xmlns:pic="http://schemas.openxmlformats.org/drawingml/2006/picture">
+                  <pic:nvPicPr>
+                    <pic:cNvPr id="1259489290" name=""/>
+                    <pic:cNvPicPr/>
+                  </pic:nvPicPr>
+                  <pic:blipFill>
+                    <a:blip r:embed="rId4"/>
+                    <a:stretch>
+                      <a:fillRect/>
+                    </a:stretch>
+                  </pic:blipFill>
+                  <pic:spPr>
+                    <a:xfrm>
+                      <a:off x="0" y="0"/>
+                      <a:ext cx="5731510" cy="1765300"/>
+                    </a:xfrm>
+                    <a:prstGeom prst="rect">
+                      <a:avLst/>
+                    </a:prstGeom>
+                  </pic:spPr>
+                </pic:pic>
+              </a:graphicData>
+            </a:graphic>
+          </wp:inline>
+        </w:drawing>
+      </w:r>
+    </w:p>
+    <w:p>
+      <w:pPr>
+        <w:rPr>
+          <w:rFonts w:ascii="Times New Roman" w:hAnsi="Times New Roman" w:cs="Times New Roman"/>
+        </w:rPr>
+      </w:pPr>
+      <w:r>
+        <w:rPr>
+          <w:rFonts w:ascii="Times New Roman" w:hAnsi="Times New Roman" w:cs="Times New Roman"/>
+        </w:rPr>
+        <w:t>For the Inventory table, which contains information about available stock in different regions, horizontal fragmentation is based on ZIP codes as well. Each fragment represents the inventory for a specific ZIP code, allowing for localized tracking and efficient retrieval.</w:t>
+      </w:r>
+    </w:p>
+    <w:p>
+      <w:pPr>
+        <w:rPr>
+          <w:rFonts w:ascii="Times New Roman" w:hAnsi="Times New Roman" w:cs="Times New Roman"/>
+        </w:rPr>
+      </w:pPr>
+      <w:r>
+        <w:rPr>
+          <w:rFonts w:ascii="Times New Roman" w:hAnsi="Times New Roman" w:cs="Times New Roman"/>
+          <w:noProof/>
+        </w:rPr>
+        <w:drawing>
+          <wp:inline distT="0" distB="0" distL="0" distR="0" wp14:anchorId="4C38DF13" wp14:editId="79A7CAE8">
+            <wp:extent cx="5731510" cy="1762760"/>
+            <wp:effectExtent l="0" t="0" r="2540" b="8890"/>
+            <wp:docPr id="1428553070" name="Picture 1"/>
+            <wp:cNvGraphicFramePr>
+              <a:graphicFrameLocks xmlns:a="http://schemas.openxmlformats.org/drawingml/2006/main" noChangeAspect="1"/>
+            </wp:cNvGraphicFramePr>
+            <a:graphic xmlns:a="http://schemas.openxmlformats.org/drawingml/2006/main">
+              <a:graphicData uri="http://schemas.openxmlformats.org/drawingml/2006/picture">
+                <pic:pic xmlns:pic="http://schemas.openxmlformats.org/drawingml/2006/picture">
+                  <pic:nvPicPr>
+                    <pic:cNvPr id="1428553070" name=""/>
+                    <pic:cNvPicPr/>
+                  </pic:nvPicPr>
+                  <pic:blipFill>
+                    <a:blip r:embed="rId5"/>
+                    <a:stretch>
+                      <a:fillRect/>
+                    </a:stretch>
+                  </pic:blipFill>
+                  <pic:spPr>
+                    <a:xfrm>
+                      <a:off x="0" y="0"/>
+                      <a:ext cx="5731510" cy="1762760"/>
+                    </a:xfrm>
+                    <a:prstGeom prst="rect">
+                      <a:avLst/>
+                    </a:prstGeom>
+                  </pic:spPr>
+                </pic:pic>
+              </a:graphicData>
+            </a:graphic>
+          </wp:inline>
+        </w:drawing>
       </w:r>
     </w:p>
     <w:p>
@@ -151,19 +217,56 @@
         <w:rPr>
           <w:rFonts w:ascii="Times New Roman" w:hAnsi="Times New Roman" w:cs="Times New Roman"/>
         </w:rPr>
-        <w:t xml:space="preserve"> table, which assigns delivery agents to specific regions, also benefit</w:t>
-      </w:r>
-      <w:r>
-        <w:rPr>
-          <w:rFonts w:ascii="Times New Roman" w:hAnsi="Times New Roman" w:cs="Times New Roman"/>
-        </w:rPr>
-        <w:t>s</w:t>
-      </w:r>
-      <w:r>
-        <w:rPr>
-          <w:rFonts w:ascii="Times New Roman" w:hAnsi="Times New Roman" w:cs="Times New Roman"/>
-        </w:rPr>
-        <w:t xml:space="preserve"> from horizontal fragmentation based on ZIP codes. Each fragment represents the delivery agents assigned to a particular ZIP code, enabling efficient tracking and assignment.</w:t>
+        <w:t xml:space="preserve"> table, which assigns delivery agents to specific regions, also benefits from horizontal fragmentation based on ZIP codes. Each fragment represents the delivery agents assigned to a particular ZIP code, enabling efficient tracking and assignment.</w:t>
+      </w:r>
+    </w:p>
+    <w:p>
+      <w:pPr>
+        <w:rPr>
+          <w:rFonts w:ascii="Times New Roman" w:hAnsi="Times New Roman" w:cs="Times New Roman"/>
+        </w:rPr>
+      </w:pPr>
+      <w:r>
+        <w:rPr>
+          <w:rFonts w:ascii="Times New Roman" w:hAnsi="Times New Roman" w:cs="Times New Roman"/>
+          <w:noProof/>
+        </w:rPr>
+        <w:lastRenderedPageBreak/>
+        <w:drawing>
+          <wp:inline distT="0" distB="0" distL="0" distR="0" wp14:anchorId="62EBB8FB" wp14:editId="5AFB8FFE">
+            <wp:extent cx="5731510" cy="2103120"/>
+            <wp:effectExtent l="0" t="0" r="2540" b="0"/>
+            <wp:docPr id="1834789796" name="Picture 1"/>
+            <wp:cNvGraphicFramePr>
+              <a:graphicFrameLocks xmlns:a="http://schemas.openxmlformats.org/drawingml/2006/main" noChangeAspect="1"/>
+            </wp:cNvGraphicFramePr>
+            <a:graphic xmlns:a="http://schemas.openxmlformats.org/drawingml/2006/main">
+              <a:graphicData uri="http://schemas.openxmlformats.org/drawingml/2006/picture">
+                <pic:pic xmlns:pic="http://schemas.openxmlformats.org/drawingml/2006/picture">
+                  <pic:nvPicPr>
+                    <pic:cNvPr id="1834789796" name=""/>
+                    <pic:cNvPicPr/>
+                  </pic:nvPicPr>
+                  <pic:blipFill>
+                    <a:blip r:embed="rId6"/>
+                    <a:stretch>
+                      <a:fillRect/>
+                    </a:stretch>
+                  </pic:blipFill>
+                  <pic:spPr>
+                    <a:xfrm>
+                      <a:off x="0" y="0"/>
+                      <a:ext cx="5731510" cy="2103120"/>
+                    </a:xfrm>
+                    <a:prstGeom prst="rect">
+                      <a:avLst/>
+                    </a:prstGeom>
+                  </pic:spPr>
+                </pic:pic>
+              </a:graphicData>
+            </a:graphic>
+          </wp:inline>
+        </w:drawing>
       </w:r>
     </w:p>
     <w:p>
@@ -285,14 +388,12 @@
         </w:rPr>
         <w:t xml:space="preserve">Each fragment can be stored on servers located close to the corresponding region, optimizing resource </w:t>
       </w:r>
-      <w:proofErr w:type="gramStart"/>
-      <w:r>
-        <w:rPr>
-          <w:rFonts w:ascii="Times New Roman" w:hAnsi="Times New Roman" w:cs="Times New Roman"/>
-        </w:rPr>
-        <w:t>utilization</w:t>
-      </w:r>
-      <w:proofErr w:type="gramEnd"/>
+      <w:r>
+        <w:rPr>
+          <w:rFonts w:ascii="Times New Roman" w:hAnsi="Times New Roman" w:cs="Times New Roman"/>
+        </w:rPr>
+        <w:t>utilization,</w:t>
+      </w:r>
       <w:r>
         <w:rPr>
           <w:rFonts w:ascii="Times New Roman" w:hAnsi="Times New Roman" w:cs="Times New Roman"/>
@@ -390,51 +491,69 @@
         <w:rPr>
           <w:rFonts w:ascii="Times New Roman" w:hAnsi="Times New Roman" w:cs="Times New Roman"/>
         </w:rPr>
-        <w:t xml:space="preserve">In MongoDB, replication is used to provide high availability and fault tolerance by maintaining multiple copies of data across different servers. In a master-slave replication setup, one node (the </w:t>
-      </w:r>
-      <w:r>
-        <w:rPr>
-          <w:rFonts w:ascii="Times New Roman" w:hAnsi="Times New Roman" w:cs="Times New Roman"/>
+        <w:t>In MongoDB, replication is used to provide high availability and fault tolerance by maintaining multiple copies of data across different servers. In a master-slave replication setup, one node (the master) accepts write operations, while the other nodes (the slaves) replicate data from the master and serve read operations. This setup enhances data availability and provides fault tolerance.</w:t>
+      </w:r>
+    </w:p>
+    <w:p>
+      <w:pPr>
+        <w:rPr>
+          <w:rFonts w:ascii="Times New Roman" w:hAnsi="Times New Roman" w:cs="Times New Roman"/>
+        </w:rPr>
+      </w:pPr>
+      <w:r>
+        <w:rPr>
+          <w:rFonts w:ascii="Times New Roman" w:hAnsi="Times New Roman" w:cs="Times New Roman"/>
+        </w:rPr>
+        <w:t>In our case, we have a MongoDB sharded cluster with a configuration server replica set and three shards, each consisting of a three-member PSS (Primary-Secondary-Secondary) replica set. Additionally, we have two routers (mongos) for query routing.</w:t>
+      </w:r>
+    </w:p>
+    <w:p>
+      <w:pPr>
+        <w:rPr>
+          <w:rFonts w:ascii="Times New Roman" w:hAnsi="Times New Roman" w:cs="Times New Roman"/>
+        </w:rPr>
+      </w:pPr>
+      <w:r>
+        <w:rPr>
+          <w:rFonts w:ascii="Times New Roman" w:hAnsi="Times New Roman" w:cs="Times New Roman"/>
+          <w:noProof/>
         </w:rPr>
         <w:lastRenderedPageBreak/>
-        <w:t>master) accepts write operations, while the other nodes (the slaves) replicate data from the master and serve read operations. This setup enhances data availability and provides fault tolerance.</w:t>
-      </w:r>
-    </w:p>
-    <w:p>
-      <w:pPr>
-        <w:rPr>
-          <w:rFonts w:ascii="Times New Roman" w:hAnsi="Times New Roman" w:cs="Times New Roman"/>
-        </w:rPr>
-      </w:pPr>
-      <w:r>
-        <w:rPr>
-          <w:rFonts w:ascii="Times New Roman" w:hAnsi="Times New Roman" w:cs="Times New Roman"/>
-        </w:rPr>
-        <w:t xml:space="preserve">In our case, </w:t>
-      </w:r>
-      <w:r>
-        <w:rPr>
-          <w:rFonts w:ascii="Times New Roman" w:hAnsi="Times New Roman" w:cs="Times New Roman"/>
-        </w:rPr>
-        <w:t>we</w:t>
-      </w:r>
-      <w:r>
-        <w:rPr>
-          <w:rFonts w:ascii="Times New Roman" w:hAnsi="Times New Roman" w:cs="Times New Roman"/>
-        </w:rPr>
-        <w:t xml:space="preserve"> have a MongoDB sharded cluster with a configuration server replica set and three shards, each consisting of a three-member PSS (Primary-Secondary-Secondary) replica set. Additionally, </w:t>
-      </w:r>
-      <w:r>
-        <w:rPr>
-          <w:rFonts w:ascii="Times New Roman" w:hAnsi="Times New Roman" w:cs="Times New Roman"/>
-        </w:rPr>
-        <w:t>we</w:t>
-      </w:r>
-      <w:r>
-        <w:rPr>
-          <w:rFonts w:ascii="Times New Roman" w:hAnsi="Times New Roman" w:cs="Times New Roman"/>
-        </w:rPr>
-        <w:t xml:space="preserve"> have two routers (mongos) for query routing.</w:t>
+        <w:drawing>
+          <wp:inline distT="0" distB="0" distL="0" distR="0" wp14:anchorId="150389D2" wp14:editId="366E254F">
+            <wp:extent cx="5731510" cy="3107055"/>
+            <wp:effectExtent l="0" t="0" r="2540" b="0"/>
+            <wp:docPr id="1785121251" name="Picture 1"/>
+            <wp:cNvGraphicFramePr>
+              <a:graphicFrameLocks xmlns:a="http://schemas.openxmlformats.org/drawingml/2006/main" noChangeAspect="1"/>
+            </wp:cNvGraphicFramePr>
+            <a:graphic xmlns:a="http://schemas.openxmlformats.org/drawingml/2006/main">
+              <a:graphicData uri="http://schemas.openxmlformats.org/drawingml/2006/picture">
+                <pic:pic xmlns:pic="http://schemas.openxmlformats.org/drawingml/2006/picture">
+                  <pic:nvPicPr>
+                    <pic:cNvPr id="1785121251" name=""/>
+                    <pic:cNvPicPr/>
+                  </pic:nvPicPr>
+                  <pic:blipFill>
+                    <a:blip r:embed="rId7"/>
+                    <a:stretch>
+                      <a:fillRect/>
+                    </a:stretch>
+                  </pic:blipFill>
+                  <pic:spPr>
+                    <a:xfrm>
+                      <a:off x="0" y="0"/>
+                      <a:ext cx="5731510" cy="3107055"/>
+                    </a:xfrm>
+                    <a:prstGeom prst="rect">
+                      <a:avLst/>
+                    </a:prstGeom>
+                  </pic:spPr>
+                </pic:pic>
+              </a:graphicData>
+            </a:graphic>
+          </wp:inline>
+        </w:drawing>
       </w:r>
     </w:p>
     <w:sectPr>

</xml_diff>